<commit_message>
lista 2 - ok
</commit_message>
<xml_diff>
--- a/Programação Avançada/lista2/questões escritas.docx
+++ b/Programação Avançada/lista2/questões escritas.docx
@@ -19,7 +19,17 @@
     </w:p>
     <w:p>
       <w:r>
-        <w:t xml:space="preserve">Java possui menos de 9 tipos primitivos. Verdadeiro. Java possui 8 tipos primitivos, são eles: byte, short, </w:t>
+        <w:t xml:space="preserve">Java possui menos de 9 tipos primitivos. </w:t>
+      </w:r>
+      <w:r>
+        <w:rPr>
+          <w:b/>
+          <w:bCs/>
+        </w:rPr>
+        <w:t>Verdadeiro</w:t>
+      </w:r>
+      <w:r>
+        <w:t xml:space="preserve">. Java possui 8 tipos primitivos, são eles: byte, short, </w:t>
       </w:r>
       <w:proofErr w:type="spellStart"/>
       <w:r>
@@ -61,7 +71,17 @@
     </w:p>
     <w:p>
       <w:r>
-        <w:t xml:space="preserve">Não é possível comparar tipos primitivos utilizando o operador “==”. Falso. É sim </w:t>
+        <w:t xml:space="preserve">Não é possível comparar tipos primitivos utilizando o operador “==”. </w:t>
+      </w:r>
+      <w:r>
+        <w:rPr>
+          <w:b/>
+          <w:bCs/>
+        </w:rPr>
+        <w:t>Falso</w:t>
+      </w:r>
+      <w:r>
+        <w:t xml:space="preserve">. É sim </w:t>
       </w:r>
       <w:proofErr w:type="gramStart"/>
       <w:r>
@@ -90,47 +110,110 @@
       </w:r>
       <w:proofErr w:type="gramEnd"/>
       <w:r>
-        <w:t>. Falso</w:t>
-      </w:r>
-    </w:p>
-    <w:p>
-      <w:r>
-        <w:t>Palavras reservadas do Java são aquelas que não podem ser usadas para nomear membros de classes. Verdadeiro</w:t>
-      </w:r>
-    </w:p>
-    <w:p>
-      <w:r>
-        <w:t>Em Java toda variável, sem exceção, deve ser declarada. Verdadeiro</w:t>
-      </w:r>
-    </w:p>
-    <w:p>
-      <w:r>
-        <w:t>As subclasses podem adicionar membros próprios. Verdadeiro</w:t>
-      </w:r>
-    </w:p>
-    <w:p>
-      <w:r>
-        <w:t>Variáveis polimórficas podem referenciar objetos de uma classe (subclasse) da superclasse declarada. Verdadeiro</w:t>
-      </w:r>
-    </w:p>
-    <w:p>
-      <w:r>
-        <w:t>Em métodos, o modificador abstract obriga que suas subclasses não abstratas implementem o método. Verdadeiro</w:t>
-      </w:r>
-    </w:p>
-    <w:p>
-      <w:r>
-        <w:t>Um método definido como final pode ser sobreposto apenas por uma classe descendente. Falso</w:t>
-      </w:r>
-    </w:p>
-    <w:p>
-      <w:r>
-        <w:t>Classe com modificador final só pode ser especializada por herança. Falso</w:t>
-      </w:r>
-    </w:p>
-    <w:p>
-      <w:r>
-        <w:t>O modificador final estabelece que um atributo não pode ter seu valor modificado. Verdadeiro</w:t>
+        <w:t xml:space="preserve">. </w:t>
+      </w:r>
+      <w:r>
+        <w:rPr>
+          <w:b/>
+          <w:bCs/>
+        </w:rPr>
+        <w:t>Falso</w:t>
+      </w:r>
+    </w:p>
+    <w:p>
+      <w:r>
+        <w:t xml:space="preserve">Palavras reservadas do Java são aquelas que não podem ser usadas para nomear membros de classes. </w:t>
+      </w:r>
+      <w:r>
+        <w:rPr>
+          <w:b/>
+          <w:bCs/>
+        </w:rPr>
+        <w:t>Verdadeiro</w:t>
+      </w:r>
+    </w:p>
+    <w:p>
+      <w:r>
+        <w:t xml:space="preserve">Em Java toda variável, sem exceção, deve ser declarada. </w:t>
+      </w:r>
+      <w:r>
+        <w:rPr>
+          <w:b/>
+          <w:bCs/>
+        </w:rPr>
+        <w:t>Verdadeiro</w:t>
+      </w:r>
+    </w:p>
+    <w:p>
+      <w:r>
+        <w:t xml:space="preserve">As subclasses podem adicionar membros próprios. </w:t>
+      </w:r>
+      <w:r>
+        <w:rPr>
+          <w:b/>
+          <w:bCs/>
+        </w:rPr>
+        <w:t>Verdadeiro</w:t>
+      </w:r>
+    </w:p>
+    <w:p>
+      <w:r>
+        <w:t xml:space="preserve">Variáveis polimórficas podem referenciar objetos de uma classe (subclasse) da superclasse declarada. </w:t>
+      </w:r>
+      <w:r>
+        <w:rPr>
+          <w:b/>
+          <w:bCs/>
+        </w:rPr>
+        <w:t>Verdadeiro</w:t>
+      </w:r>
+    </w:p>
+    <w:p>
+      <w:r>
+        <w:t xml:space="preserve">Em métodos, o modificador abstract obriga que suas subclasses não abstratas implementem o método. </w:t>
+      </w:r>
+      <w:r>
+        <w:rPr>
+          <w:b/>
+          <w:bCs/>
+        </w:rPr>
+        <w:t>Verdadeiro</w:t>
+      </w:r>
+    </w:p>
+    <w:p>
+      <w:r>
+        <w:t xml:space="preserve">Um método definido como final pode ser sobreposto apenas por uma classe descendente. </w:t>
+      </w:r>
+      <w:r>
+        <w:rPr>
+          <w:b/>
+          <w:bCs/>
+        </w:rPr>
+        <w:t>Falso</w:t>
+      </w:r>
+    </w:p>
+    <w:p>
+      <w:r>
+        <w:t xml:space="preserve">Classe com modificador final só pode ser especializada por herança. </w:t>
+      </w:r>
+      <w:r>
+        <w:rPr>
+          <w:b/>
+          <w:bCs/>
+        </w:rPr>
+        <w:t>Falso</w:t>
+      </w:r>
+    </w:p>
+    <w:p>
+      <w:r>
+        <w:t xml:space="preserve">O modificador final estabelece que um atributo não pode ter seu valor modificado. </w:t>
+      </w:r>
+      <w:r>
+        <w:rPr>
+          <w:b/>
+          <w:bCs/>
+        </w:rPr>
+        <w:t>Verdadeiro</w:t>
       </w:r>
     </w:p>
     <w:p>
@@ -143,7 +226,14 @@
       </w:r>
       <w:proofErr w:type="spellEnd"/>
       <w:r>
-        <w:t xml:space="preserve"> permite que um determinado atributo seja acessível a partir de quaisquer métodos, objetos e classes. Verdadeiro</w:t>
+        <w:t xml:space="preserve"> permite que um determinado atributo seja acessível a partir de quaisquer métodos, objetos e classes. </w:t>
+      </w:r>
+      <w:r>
+        <w:rPr>
+          <w:b/>
+          <w:bCs/>
+        </w:rPr>
+        <w:t>Verdadeiro</w:t>
       </w:r>
     </w:p>
     <w:p>
@@ -156,7 +246,17 @@
       </w:r>
       <w:proofErr w:type="spellEnd"/>
       <w:r>
-        <w:t xml:space="preserve"> não restringe acesso oriundo de outro pacote. Falso. </w:t>
+        <w:t xml:space="preserve"> não restringe acesso oriundo de outro pacote. </w:t>
+      </w:r>
+      <w:r>
+        <w:rPr>
+          <w:b/>
+          <w:bCs/>
+        </w:rPr>
+        <w:t>Falso</w:t>
+      </w:r>
+      <w:r>
+        <w:t xml:space="preserve">. </w:t>
       </w:r>
       <w:proofErr w:type="spellStart"/>
       <w:r>
@@ -169,17 +269,38 @@
     </w:p>
     <w:p>
       <w:r>
-        <w:t>Os atributos e métodos privados de uma classe são acessíveis apenas nos métodos da própria classe. Verdadeiro</w:t>
-      </w:r>
-    </w:p>
-    <w:p>
-      <w:r>
-        <w:t>A estrutura switch aceita qualquer tipo de dado primitivo do Java. Verdadeiro</w:t>
-      </w:r>
-    </w:p>
-    <w:p>
-      <w:r>
-        <w:t>Encapsulamento consiste em proteger os atributos de acessos e modificações não controladas, centralizando o gerenciamento e a validação dos dados antes de serem armazenados pelos objetos. Verdadeiro</w:t>
+        <w:t xml:space="preserve">Os atributos e métodos privados de uma classe são acessíveis apenas nos métodos da própria classe. </w:t>
+      </w:r>
+      <w:r>
+        <w:rPr>
+          <w:b/>
+          <w:bCs/>
+        </w:rPr>
+        <w:t>Verdadeiro</w:t>
+      </w:r>
+    </w:p>
+    <w:p>
+      <w:r>
+        <w:t xml:space="preserve">A estrutura switch aceita qualquer tipo de dado primitivo do Java. </w:t>
+      </w:r>
+      <w:r>
+        <w:rPr>
+          <w:b/>
+          <w:bCs/>
+        </w:rPr>
+        <w:t>Verdadeiro</w:t>
+      </w:r>
+    </w:p>
+    <w:p>
+      <w:r>
+        <w:t xml:space="preserve">Encapsulamento consiste em proteger os atributos de acessos e modificações não controladas, centralizando o gerenciamento e a validação dos dados antes de serem armazenados pelos objetos. </w:t>
+      </w:r>
+      <w:r>
+        <w:rPr>
+          <w:b/>
+          <w:bCs/>
+        </w:rPr>
+        <w:t>Verdadeiro</w:t>
       </w:r>
     </w:p>
     <w:p/>
@@ -288,10 +409,7 @@
     </w:p>
     <w:p>
       <w:r>
-        <w:t xml:space="preserve">J – </w:t>
-      </w:r>
-      <w:r>
-        <w:t>7</w:t>
+        <w:t>J – 7</w:t>
       </w:r>
     </w:p>
     <w:p>
@@ -301,10 +419,7 @@
     </w:p>
     <w:p>
       <w:r>
-        <w:t xml:space="preserve">L – </w:t>
-      </w:r>
-      <w:r>
-        <w:t>15</w:t>
+        <w:t>L – 15</w:t>
       </w:r>
     </w:p>
     <w:p>
@@ -319,10 +434,7 @@
     </w:p>
     <w:p>
       <w:r>
-        <w:t xml:space="preserve">O – </w:t>
-      </w:r>
-      <w:r>
-        <w:t>11</w:t>
+        <w:t>O – 11</w:t>
       </w:r>
     </w:p>
     <w:p>
@@ -342,20 +454,295 @@
     </w:p>
     <w:p>
       <w:r>
-        <w:t xml:space="preserve">S – </w:t>
-      </w:r>
-      <w:r>
-        <w:t>2</w:t>
-      </w:r>
-    </w:p>
-    <w:p>
-      <w:pPr>
+        <w:t>S – 2</w:t>
+      </w:r>
+    </w:p>
+    <w:p>
+      <w:r>
+        <w:t>T- 5</w:t>
+      </w:r>
+    </w:p>
+    <w:p/>
+    <w:p>
+      <w:pPr>
+        <w:rPr>
+          <w:b/>
+          <w:bCs/>
+        </w:rPr>
+      </w:pPr>
+      <w:r>
+        <w:rPr>
+          <w:b/>
+          <w:bCs/>
+        </w:rPr>
+        <w:t>Questão 12</w:t>
+      </w:r>
+    </w:p>
+    <w:p>
+      <w:pPr>
+        <w:pStyle w:val="PargrafodaLista"/>
+        <w:numPr>
+          <w:ilvl w:val="0"/>
+          <w:numId w:val="1"/>
+        </w:numPr>
+      </w:pPr>
+      <w:r>
+        <w:t>Classe</w:t>
+      </w:r>
+      <w:r>
+        <w:t xml:space="preserve"> – é um elemento do código que é usado </w:t>
+      </w:r>
+      <w:proofErr w:type="gramStart"/>
+      <w:r>
+        <w:t>pra</w:t>
+      </w:r>
+      <w:proofErr w:type="gramEnd"/>
+      <w:r>
+        <w:t xml:space="preserve"> </w:t>
+      </w:r>
+      <w:r>
+        <w:t>nos aproximarmos com o mundo real, fazendo a representação por objetos.</w:t>
+      </w:r>
+    </w:p>
+    <w:p>
+      <w:pPr>
+        <w:pStyle w:val="PargrafodaLista"/>
+        <w:numPr>
+          <w:ilvl w:val="0"/>
+          <w:numId w:val="1"/>
+        </w:numPr>
+      </w:pPr>
+      <w:r>
+        <w:t>Objeto – seria a materialização da classe. Por exemplo, a classe seria a forma de um bolo e o objeto seria o bolo em si. Porém, pode ser algo intangível também, como um sistema bancário.</w:t>
+      </w:r>
+    </w:p>
+    <w:p>
+      <w:pPr>
+        <w:rPr>
+          <w:b/>
+          <w:bCs/>
+        </w:rPr>
+      </w:pPr>
+      <w:r>
+        <w:rPr>
+          <w:b/>
+          <w:bCs/>
+        </w:rPr>
+        <w:t>Questão 13</w:t>
+      </w:r>
+    </w:p>
+    <w:p>
+      <w:r>
+        <w:t>V</w:t>
+      </w:r>
+      <w:r>
+        <w:t xml:space="preserve">isibilidade – </w:t>
+      </w:r>
+      <w:proofErr w:type="spellStart"/>
+      <w:r>
+        <w:t>tipo</w:t>
+      </w:r>
+      <w:proofErr w:type="spellEnd"/>
+      <w:r>
+        <w:t xml:space="preserve"> de permissão ao método. retorno – tipo de retorno do método ou </w:t>
+      </w:r>
+      <w:proofErr w:type="spellStart"/>
+      <w:r>
+        <w:t>void</w:t>
+      </w:r>
+      <w:proofErr w:type="spellEnd"/>
+      <w:r>
+        <w:t xml:space="preserve"> caso não tenha retorno. parâmetros – atributos utilizados dentro do processamento do método</w:t>
+      </w:r>
+      <w:r>
+        <w:t>. Abaixo uma figura com um exemplo ilustrando.</w:t>
+      </w:r>
+    </w:p>
+    <w:p/>
+    <w:p>
+      <w:r>
+        <w:rPr>
+          <w:noProof/>
+        </w:rPr>
+        <w:lastRenderedPageBreak/>
+        <w:drawing>
+          <wp:inline distT="0" distB="0" distL="0" distR="0" wp14:anchorId="07D4302B" wp14:editId="44B4AB64">
+            <wp:extent cx="5400040" cy="3473450"/>
+            <wp:effectExtent l="0" t="0" r="0" b="0"/>
+            <wp:docPr id="1" name="Imagem 1" descr="Java[39] – Elementos de um Método | De Aluno Para Aluno"/>
+            <wp:cNvGraphicFramePr>
+              <a:graphicFrameLocks xmlns:a="http://schemas.openxmlformats.org/drawingml/2006/main" noChangeAspect="1"/>
+            </wp:cNvGraphicFramePr>
+            <a:graphic xmlns:a="http://schemas.openxmlformats.org/drawingml/2006/main">
+              <a:graphicData uri="http://schemas.openxmlformats.org/drawingml/2006/picture">
+                <pic:pic xmlns:pic="http://schemas.openxmlformats.org/drawingml/2006/picture">
+                  <pic:nvPicPr>
+                    <pic:cNvPr id="0" name="Picture 1" descr="Java[39] – Elementos de um Método | De Aluno Para Aluno"/>
+                    <pic:cNvPicPr>
+                      <a:picLocks noChangeAspect="1" noChangeArrowheads="1"/>
+                    </pic:cNvPicPr>
+                  </pic:nvPicPr>
+                  <pic:blipFill>
+                    <a:blip r:embed="rId6">
+                      <a:extLst>
+                        <a:ext uri="{28A0092B-C50C-407E-A947-70E740481C1C}">
+                          <a14:useLocalDpi xmlns:a14="http://schemas.microsoft.com/office/drawing/2010/main" val="0"/>
+                        </a:ext>
+                      </a:extLst>
+                    </a:blip>
+                    <a:srcRect/>
+                    <a:stretch>
+                      <a:fillRect/>
+                    </a:stretch>
+                  </pic:blipFill>
+                  <pic:spPr bwMode="auto">
+                    <a:xfrm>
+                      <a:off x="0" y="0"/>
+                      <a:ext cx="5400040" cy="3473450"/>
+                    </a:xfrm>
+                    <a:prstGeom prst="rect">
+                      <a:avLst/>
+                    </a:prstGeom>
+                    <a:noFill/>
+                    <a:ln>
+                      <a:noFill/>
+                    </a:ln>
+                  </pic:spPr>
+                </pic:pic>
+              </a:graphicData>
+            </a:graphic>
+          </wp:inline>
+        </w:drawing>
+      </w:r>
+    </w:p>
+    <w:p/>
+    <w:p>
+      <w:pPr>
+        <w:rPr>
+          <w:b/>
+          <w:bCs/>
+        </w:rPr>
+      </w:pPr>
+      <w:r>
+        <w:rPr>
+          <w:b/>
+          <w:bCs/>
+        </w:rPr>
+        <w:t>Questão 14</w:t>
+      </w:r>
+    </w:p>
+    <w:p>
+      <w:pPr>
+        <w:spacing w:after="0"/>
+      </w:pPr>
+      <w:proofErr w:type="spellStart"/>
+      <w:r>
+        <w:t>public</w:t>
+      </w:r>
+      <w:proofErr w:type="spellEnd"/>
+      <w:r>
+        <w:t xml:space="preserve"> interface Dados </w:t>
+      </w:r>
+    </w:p>
+    <w:p>
+      <w:pPr>
+        <w:spacing w:after="0"/>
+      </w:pPr>
+      <w:r>
+        <w:t>{</w:t>
+      </w:r>
+    </w:p>
+    <w:p>
+      <w:pPr>
+        <w:spacing w:after="0"/>
+      </w:pPr>
+      <w:r>
+        <w:tab/>
+      </w:r>
+      <w:proofErr w:type="spellStart"/>
+      <w:r>
+        <w:t>public</w:t>
+      </w:r>
+      <w:proofErr w:type="spellEnd"/>
+      <w:r>
+        <w:t xml:space="preserve"> </w:t>
+      </w:r>
+      <w:proofErr w:type="spellStart"/>
+      <w:r>
+        <w:t>void</w:t>
+      </w:r>
+      <w:proofErr w:type="spellEnd"/>
+      <w:r>
+        <w:t xml:space="preserve"> </w:t>
+      </w:r>
+      <w:proofErr w:type="gramStart"/>
+      <w:r>
+        <w:t>adicionar(</w:t>
+      </w:r>
+      <w:proofErr w:type="gramEnd"/>
+      <w:r>
+        <w:t>);</w:t>
+      </w:r>
+    </w:p>
+    <w:p>
+      <w:pPr>
+        <w:spacing w:after="0"/>
+      </w:pPr>
+      <w:r>
+        <w:tab/>
+      </w:r>
+      <w:proofErr w:type="spellStart"/>
+      <w:r>
+        <w:t>public</w:t>
+      </w:r>
+      <w:proofErr w:type="spellEnd"/>
+      <w:r>
+        <w:t xml:space="preserve"> </w:t>
+      </w:r>
+      <w:proofErr w:type="spellStart"/>
+      <w:r>
+        <w:t>void</w:t>
+      </w:r>
+      <w:proofErr w:type="spellEnd"/>
+      <w:r>
+        <w:t xml:space="preserve"> </w:t>
+      </w:r>
+      <w:proofErr w:type="gramStart"/>
+      <w:r>
+        <w:t>excluir(</w:t>
+      </w:r>
+      <w:proofErr w:type="gramEnd"/>
+      <w:r>
+        <w:t>);</w:t>
+      </w:r>
+    </w:p>
+    <w:p>
+      <w:pPr>
+        <w:spacing w:after="0"/>
+      </w:pPr>
+      <w:r>
+        <w:t>}</w:t>
+      </w:r>
+    </w:p>
+    <w:p/>
+    <w:p>
+      <w:pPr>
+        <w:spacing w:after="0"/>
+        <w:jc w:val="both"/>
         <w:rPr>
           <w:u w:val="single"/>
         </w:rPr>
       </w:pPr>
       <w:r>
-        <w:t>T- 5</w:t>
+        <w:t xml:space="preserve">Onde em ambos métodos </w:t>
+      </w:r>
+      <w:proofErr w:type="gramStart"/>
+      <w:r>
+        <w:t>adicionar(</w:t>
+      </w:r>
+      <w:proofErr w:type="gramEnd"/>
+      <w:r>
+        <w:t>) e excluir, os mesmos advém da interface Dados, conforme exemplo acima.</w:t>
       </w:r>
     </w:p>
     <w:sectPr>
@@ -366,6 +753,104 @@
     </w:sectPr>
   </w:body>
 </w:document>
+</file>
+
+<file path=word/numbering.xml><?xml version="1.0" encoding="utf-8"?>
+<w:numbering xmlns:wpc="http://schemas.microsoft.com/office/word/2010/wordprocessingCanvas" xmlns:cx="http://schemas.microsoft.com/office/drawing/2014/chartex" xmlns:cx1="http://schemas.microsoft.com/office/drawing/2015/9/8/chartex" xmlns:cx2="http://schemas.microsoft.com/office/drawing/2015/10/21/chartex" xmlns:cx3="http://schemas.microsoft.com/office/drawing/2016/5/9/chartex" xmlns:cx4="http://schemas.microsoft.com/office/drawing/2016/5/10/chartex" xmlns:cx5="http://schemas.microsoft.com/office/drawing/2016/5/11/chartex" xmlns:cx6="http://schemas.microsoft.com/office/drawing/2016/5/12/chartex" xmlns:cx7="http://schemas.microsoft.com/office/drawing/2016/5/13/chartex" xmlns:cx8="http://schemas.microsoft.com/office/drawing/2016/5/14/chartex" xmlns:mc="http://schemas.openxmlformats.org/markup-compatibility/2006" xmlns:aink="http://schemas.microsoft.com/office/drawing/2016/ink" xmlns:am3d="http://schemas.microsoft.com/office/drawing/2017/model3d" xmlns:o="urn:schemas-microsoft-com:office:office" xmlns:r="http://schemas.openxmlformats.org/officeDocument/2006/relationships" xmlns:m="http://schemas.openxmlformats.org/officeDocument/2006/math" xmlns:v="urn:schemas-microsoft-com:vml" xmlns:wp14="http://schemas.microsoft.com/office/word/2010/wordprocessingDrawing" xmlns:wp="http://schemas.openxmlformats.org/drawingml/2006/wordprocessingDrawing" xmlns:w10="urn:schemas-microsoft-com:office:word" xmlns:w="http://schemas.openxmlformats.org/wordprocessingml/2006/main" xmlns:w14="http://schemas.microsoft.com/office/word/2010/wordml" xmlns:w15="http://schemas.microsoft.com/office/word/2012/wordml" xmlns:w16cex="http://schemas.microsoft.com/office/word/2018/wordml/cex" xmlns:w16cid="http://schemas.microsoft.com/office/word/2016/wordml/cid" xmlns:w16="http://schemas.microsoft.com/office/word/2018/wordml" xmlns:w16sdtdh="http://schemas.microsoft.com/office/word/2020/wordml/sdtdatahash" xmlns:w16se="http://schemas.microsoft.com/office/word/2015/wordml/symex" xmlns:wpg="http://schemas.microsoft.com/office/word/2010/wordprocessingGroup" xmlns:wpi="http://schemas.microsoft.com/office/word/2010/wordprocessingInk" xmlns:wne="http://schemas.microsoft.com/office/word/2006/wordml" xmlns:wps="http://schemas.microsoft.com/office/word/2010/wordprocessingShape" mc:Ignorable="w14 w15 w16se w16cid w16 w16cex w16sdtdh wp14">
+  <w:abstractNum w:abstractNumId="0" w15:restartNumberingAfterBreak="0">
+    <w:nsid w:val="694672AE"/>
+    <w:multiLevelType w:val="hybridMultilevel"/>
+    <w:tmpl w:val="846A3E64"/>
+    <w:lvl w:ilvl="0" w:tplc="04160017">
+      <w:start w:val="1"/>
+      <w:numFmt w:val="lowerLetter"/>
+      <w:lvlText w:val="%1)"/>
+      <w:lvlJc w:val="left"/>
+      <w:pPr>
+        <w:ind w:left="720" w:hanging="360"/>
+      </w:pPr>
+      <w:rPr>
+        <w:rFonts w:hint="default"/>
+        <w:u w:val="none"/>
+      </w:rPr>
+    </w:lvl>
+    <w:lvl w:ilvl="1" w:tplc="04160019" w:tentative="1">
+      <w:start w:val="1"/>
+      <w:numFmt w:val="lowerLetter"/>
+      <w:lvlText w:val="%2."/>
+      <w:lvlJc w:val="left"/>
+      <w:pPr>
+        <w:ind w:left="1440" w:hanging="360"/>
+      </w:pPr>
+    </w:lvl>
+    <w:lvl w:ilvl="2" w:tplc="0416001B" w:tentative="1">
+      <w:start w:val="1"/>
+      <w:numFmt w:val="lowerRoman"/>
+      <w:lvlText w:val="%3."/>
+      <w:lvlJc w:val="right"/>
+      <w:pPr>
+        <w:ind w:left="2160" w:hanging="180"/>
+      </w:pPr>
+    </w:lvl>
+    <w:lvl w:ilvl="3" w:tplc="0416000F" w:tentative="1">
+      <w:start w:val="1"/>
+      <w:numFmt w:val="decimal"/>
+      <w:lvlText w:val="%4."/>
+      <w:lvlJc w:val="left"/>
+      <w:pPr>
+        <w:ind w:left="2880" w:hanging="360"/>
+      </w:pPr>
+    </w:lvl>
+    <w:lvl w:ilvl="4" w:tplc="04160019" w:tentative="1">
+      <w:start w:val="1"/>
+      <w:numFmt w:val="lowerLetter"/>
+      <w:lvlText w:val="%5."/>
+      <w:lvlJc w:val="left"/>
+      <w:pPr>
+        <w:ind w:left="3600" w:hanging="360"/>
+      </w:pPr>
+    </w:lvl>
+    <w:lvl w:ilvl="5" w:tplc="0416001B" w:tentative="1">
+      <w:start w:val="1"/>
+      <w:numFmt w:val="lowerRoman"/>
+      <w:lvlText w:val="%6."/>
+      <w:lvlJc w:val="right"/>
+      <w:pPr>
+        <w:ind w:left="4320" w:hanging="180"/>
+      </w:pPr>
+    </w:lvl>
+    <w:lvl w:ilvl="6" w:tplc="0416000F" w:tentative="1">
+      <w:start w:val="1"/>
+      <w:numFmt w:val="decimal"/>
+      <w:lvlText w:val="%7."/>
+      <w:lvlJc w:val="left"/>
+      <w:pPr>
+        <w:ind w:left="5040" w:hanging="360"/>
+      </w:pPr>
+    </w:lvl>
+    <w:lvl w:ilvl="7" w:tplc="04160019" w:tentative="1">
+      <w:start w:val="1"/>
+      <w:numFmt w:val="lowerLetter"/>
+      <w:lvlText w:val="%8."/>
+      <w:lvlJc w:val="left"/>
+      <w:pPr>
+        <w:ind w:left="5760" w:hanging="360"/>
+      </w:pPr>
+    </w:lvl>
+    <w:lvl w:ilvl="8" w:tplc="0416001B" w:tentative="1">
+      <w:start w:val="1"/>
+      <w:numFmt w:val="lowerRoman"/>
+      <w:lvlText w:val="%9."/>
+      <w:lvlJc w:val="right"/>
+      <w:pPr>
+        <w:ind w:left="6480" w:hanging="180"/>
+      </w:pPr>
+    </w:lvl>
+  </w:abstractNum>
+  <w:num w:numId="1">
+    <w:abstractNumId w:val="0"/>
+  </w:num>
+</w:numbering>
 </file>
 
 <file path=word/styles.xml><?xml version="1.0" encoding="utf-8"?>
@@ -794,6 +1279,17 @@
     <w:semiHidden/>
     <w:unhideWhenUsed/>
   </w:style>
+  <w:style w:type="paragraph" w:styleId="PargrafodaLista">
+    <w:name w:val="List Paragraph"/>
+    <w:basedOn w:val="Normal"/>
+    <w:uiPriority w:val="34"/>
+    <w:qFormat/>
+    <w:rsid w:val="00E24D06"/>
+    <w:pPr>
+      <w:ind w:left="720"/>
+      <w:contextualSpacing/>
+    </w:pPr>
+  </w:style>
 </w:styles>
 </file>
 
@@ -1090,4 +1586,16 @@
     </a:ext>
   </a:extLst>
 </a:theme>
+</file>
+
+<file path=customXml/item1.xml><?xml version="1.0" encoding="utf-8"?>
+<b:Sources xmlns:b="http://schemas.openxmlformats.org/officeDocument/2006/bibliography" xmlns="http://schemas.openxmlformats.org/officeDocument/2006/bibliography" SelectedStyle="\APASixthEditionOfficeOnline.xsl" StyleName="APA" Version="6"/>
+</file>
+
+<file path=customXml/itemProps1.xml><?xml version="1.0" encoding="utf-8"?>
+<ds:datastoreItem xmlns:ds="http://schemas.openxmlformats.org/officeDocument/2006/customXml" ds:itemID="{3EEA0EC2-957D-4D26-9612-5BD73B551011}">
+  <ds:schemaRefs>
+    <ds:schemaRef ds:uri="http://schemas.openxmlformats.org/officeDocument/2006/bibliography"/>
+  </ds:schemaRefs>
+</ds:datastoreItem>
 </file>
</xml_diff>